<commit_message>
Recurso 110  tema 1
</commit_message>
<xml_diff>
--- a/fuentes/contenidos/grado11/guion02/MA_11_02_CO_REC180.docx
+++ b/fuentes/contenidos/grado11/guion02/MA_11_02_CO_REC180.docx
@@ -437,8 +437,6 @@
         </w:rPr>
         <w:t>transformación de funciones</w:t>
       </w:r>
-      <w:bookmarkStart w:id="0" w:name="_GoBack"/>
-      <w:bookmarkEnd w:id="0"/>
     </w:p>
     <w:p>
       <w:pPr>
@@ -5978,7 +5976,7 @@
       <w:pPr>
         <w:jc w:val="both"/>
         <w:rPr>
-          <w:rFonts w:ascii="Cambria Math" w:hAnsi="Cambria Math" w:cs="Arial"/>
+          <w:rFonts w:ascii="Cambria Math" w:hAnsi="Cambria Math" w:cs="Arial" w:hint="eastAsia"/>
           <w:sz w:val="18"/>
           <w:szCs w:val="18"/>
           <w:oMath/>
@@ -6554,23 +6552,13 @@
         </w:rPr>
         <w:t xml:space="preserve"> y la grá</w:t>
       </w:r>
-      <w:proofErr w:type="spellStart"/>
-      <w:r>
-        <w:rPr>
-          <w:rFonts w:ascii="Arial" w:hAnsi="Arial" w:cs="Arial"/>
-          <w:sz w:val="18"/>
-          <w:szCs w:val="18"/>
-        </w:rPr>
-        <w:t>fica</w:t>
-      </w:r>
-      <w:proofErr w:type="spellEnd"/>
-      <w:r>
-        <w:rPr>
-          <w:rFonts w:ascii="Arial" w:hAnsi="Arial" w:cs="Arial"/>
-          <w:sz w:val="18"/>
-          <w:szCs w:val="18"/>
-        </w:rPr>
-        <w:t xml:space="preserve"> de </w:t>
+      <w:r>
+        <w:rPr>
+          <w:rFonts w:ascii="Arial" w:hAnsi="Arial" w:cs="Arial"/>
+          <w:sz w:val="18"/>
+          <w:szCs w:val="18"/>
+        </w:rPr>
+        <w:t xml:space="preserve">fica de </w:t>
       </w:r>
       <m:oMath>
         <m:r>
@@ -7533,7 +7521,7 @@
       <w:pPr>
         <w:jc w:val="both"/>
         <w:rPr>
-          <w:rFonts w:ascii="Cambria Math" w:hAnsi="Cambria Math" w:cs="Arial"/>
+          <w:rFonts w:ascii="Cambria Math" w:hAnsi="Cambria Math" w:cs="Arial" w:hint="eastAsia"/>
           <w:sz w:val="18"/>
           <w:szCs w:val="18"/>
           <w:oMath/>
@@ -7727,23 +7715,13 @@
         </w:rPr>
         <w:t xml:space="preserve"> la grá</w:t>
       </w:r>
-      <w:proofErr w:type="spellStart"/>
-      <w:r>
-        <w:rPr>
-          <w:rFonts w:ascii="Arial" w:hAnsi="Arial" w:cs="Arial"/>
-          <w:sz w:val="18"/>
-          <w:szCs w:val="18"/>
-        </w:rPr>
-        <w:t>fica</w:t>
-      </w:r>
-      <w:proofErr w:type="spellEnd"/>
-      <w:r>
-        <w:rPr>
-          <w:rFonts w:ascii="Arial" w:hAnsi="Arial" w:cs="Arial"/>
-          <w:sz w:val="18"/>
-          <w:szCs w:val="18"/>
-        </w:rPr>
-        <w:t xml:space="preserve"> de la función </w:t>
+      <w:r>
+        <w:rPr>
+          <w:rFonts w:ascii="Arial" w:hAnsi="Arial" w:cs="Arial"/>
+          <w:sz w:val="18"/>
+          <w:szCs w:val="18"/>
+        </w:rPr>
+        <w:t xml:space="preserve">fica de la función </w:t>
       </w:r>
       <m:oMath>
         <m:r>
@@ -7763,23 +7741,13 @@
         </w:rPr>
         <w:t xml:space="preserve"> comparada con la grá</w:t>
       </w:r>
-      <w:proofErr w:type="spellStart"/>
-      <w:r>
-        <w:rPr>
-          <w:rFonts w:ascii="Arial" w:hAnsi="Arial" w:cs="Arial"/>
-          <w:sz w:val="18"/>
-          <w:szCs w:val="18"/>
-        </w:rPr>
-        <w:t>fica</w:t>
-      </w:r>
-      <w:proofErr w:type="spellEnd"/>
-      <w:r>
-        <w:rPr>
-          <w:rFonts w:ascii="Arial" w:hAnsi="Arial" w:cs="Arial"/>
-          <w:sz w:val="18"/>
-          <w:szCs w:val="18"/>
-        </w:rPr>
-        <w:t xml:space="preserve"> de </w:t>
+      <w:r>
+        <w:rPr>
+          <w:rFonts w:ascii="Arial" w:hAnsi="Arial" w:cs="Arial"/>
+          <w:sz w:val="18"/>
+          <w:szCs w:val="18"/>
+        </w:rPr>
+        <w:t xml:space="preserve">fica de </w:t>
       </w:r>
       <m:oMath>
         <m:r>
@@ -7835,7 +7803,6 @@
         </w:rPr>
         <w:t xml:space="preserve"> veces. En la figura se muestra la gr</w:t>
       </w:r>
-      <w:proofErr w:type="spellStart"/>
       <w:r>
         <w:rPr>
           <w:rFonts w:ascii="Arial" w:hAnsi="Arial" w:cs="Arial"/>
@@ -7850,16 +7817,7 @@
           <w:sz w:val="18"/>
           <w:szCs w:val="18"/>
         </w:rPr>
-        <w:t>fica</w:t>
-      </w:r>
-      <w:proofErr w:type="spellEnd"/>
-      <w:r>
-        <w:rPr>
-          <w:rFonts w:ascii="Arial" w:hAnsi="Arial" w:cs="Arial"/>
-          <w:sz w:val="18"/>
-          <w:szCs w:val="18"/>
-        </w:rPr>
-        <w:t xml:space="preserve"> de la función </w:t>
+        <w:t xml:space="preserve">fica de la función </w:t>
       </w:r>
       <m:oMath>
         <m:r>
@@ -7999,23 +7957,13 @@
         </w:rPr>
         <w:t xml:space="preserve"> y la grá</w:t>
       </w:r>
-      <w:proofErr w:type="spellStart"/>
-      <w:r>
-        <w:rPr>
-          <w:rFonts w:ascii="Arial" w:hAnsi="Arial" w:cs="Arial"/>
-          <w:sz w:val="18"/>
-          <w:szCs w:val="18"/>
-        </w:rPr>
-        <w:t>fica</w:t>
-      </w:r>
-      <w:proofErr w:type="spellEnd"/>
-      <w:r>
-        <w:rPr>
-          <w:rFonts w:ascii="Arial" w:hAnsi="Arial" w:cs="Arial"/>
-          <w:sz w:val="18"/>
-          <w:szCs w:val="18"/>
-        </w:rPr>
-        <w:t xml:space="preserve"> de  </w:t>
+      <w:r>
+        <w:rPr>
+          <w:rFonts w:ascii="Arial" w:hAnsi="Arial" w:cs="Arial"/>
+          <w:sz w:val="18"/>
+          <w:szCs w:val="18"/>
+        </w:rPr>
+        <w:t xml:space="preserve">fica de  </w:t>
       </w:r>
       <m:oMath>
         <m:r>
@@ -8402,23 +8350,13 @@
         </w:rPr>
         <w:t>, la grá</w:t>
       </w:r>
-      <w:proofErr w:type="spellStart"/>
-      <w:r>
-        <w:rPr>
-          <w:rFonts w:ascii="Arial" w:hAnsi="Arial" w:cs="Arial"/>
-          <w:sz w:val="18"/>
-          <w:szCs w:val="18"/>
-        </w:rPr>
-        <w:t>fica</w:t>
-      </w:r>
-      <w:proofErr w:type="spellEnd"/>
-      <w:r>
-        <w:rPr>
-          <w:rFonts w:ascii="Arial" w:hAnsi="Arial" w:cs="Arial"/>
-          <w:sz w:val="18"/>
-          <w:szCs w:val="18"/>
-        </w:rPr>
-        <w:t xml:space="preserve"> de la función </w:t>
+      <w:r>
+        <w:rPr>
+          <w:rFonts w:ascii="Arial" w:hAnsi="Arial" w:cs="Arial"/>
+          <w:sz w:val="18"/>
+          <w:szCs w:val="18"/>
+        </w:rPr>
+        <w:t xml:space="preserve">fica de la función </w:t>
       </w:r>
       <m:oMath>
         <m:r>
@@ -8438,23 +8376,13 @@
         </w:rPr>
         <w:t xml:space="preserve"> comparada con la grá</w:t>
       </w:r>
-      <w:proofErr w:type="spellStart"/>
-      <w:r>
-        <w:rPr>
-          <w:rFonts w:ascii="Arial" w:hAnsi="Arial" w:cs="Arial"/>
-          <w:sz w:val="18"/>
-          <w:szCs w:val="18"/>
-        </w:rPr>
-        <w:t>fica</w:t>
-      </w:r>
-      <w:proofErr w:type="spellEnd"/>
-      <w:r>
-        <w:rPr>
-          <w:rFonts w:ascii="Arial" w:hAnsi="Arial" w:cs="Arial"/>
-          <w:sz w:val="18"/>
-          <w:szCs w:val="18"/>
-        </w:rPr>
-        <w:t xml:space="preserve"> de </w:t>
+      <w:r>
+        <w:rPr>
+          <w:rFonts w:ascii="Arial" w:hAnsi="Arial" w:cs="Arial"/>
+          <w:sz w:val="18"/>
+          <w:szCs w:val="18"/>
+        </w:rPr>
+        <w:t xml:space="preserve">fica de </w:t>
       </w:r>
       <m:oMath>
         <m:r>
@@ -9167,23 +9095,13 @@
         </w:rPr>
         <w:t>, la grá</w:t>
       </w:r>
-      <w:proofErr w:type="spellStart"/>
-      <w:r>
-        <w:rPr>
-          <w:rFonts w:ascii="Arial" w:hAnsi="Arial" w:cs="Arial"/>
-          <w:sz w:val="18"/>
-          <w:szCs w:val="18"/>
-        </w:rPr>
-        <w:t>fica</w:t>
-      </w:r>
-      <w:proofErr w:type="spellEnd"/>
-      <w:r>
-        <w:rPr>
-          <w:rFonts w:ascii="Arial" w:hAnsi="Arial" w:cs="Arial"/>
-          <w:sz w:val="18"/>
-          <w:szCs w:val="18"/>
-        </w:rPr>
-        <w:t xml:space="preserve"> de </w:t>
+      <w:r>
+        <w:rPr>
+          <w:rFonts w:ascii="Arial" w:hAnsi="Arial" w:cs="Arial"/>
+          <w:sz w:val="18"/>
+          <w:szCs w:val="18"/>
+        </w:rPr>
+        <w:t xml:space="preserve">fica de </w:t>
       </w:r>
       <m:oMath>
         <m:r>
@@ -11143,7 +11061,7 @@
         <w:ind w:left="426" w:hanging="142"/>
         <w:jc w:val="both"/>
         <w:rPr>
-          <w:rFonts w:ascii="Cambria Math" w:hAnsi="Cambria Math" w:cs="Arial"/>
+          <w:rFonts w:ascii="Cambria Math" w:hAnsi="Cambria Math" w:cs="Arial" w:hint="eastAsia"/>
           <w:sz w:val="18"/>
           <w:szCs w:val="18"/>
           <w:oMath/>
@@ -11276,23 +11194,13 @@
         </w:rPr>
         <w:t>, la grá</w:t>
       </w:r>
-      <w:proofErr w:type="spellStart"/>
-      <w:r>
-        <w:rPr>
-          <w:rFonts w:ascii="Arial" w:hAnsi="Arial" w:cs="Arial"/>
-          <w:sz w:val="18"/>
-          <w:szCs w:val="18"/>
-        </w:rPr>
-        <w:t>fica</w:t>
-      </w:r>
-      <w:proofErr w:type="spellEnd"/>
-      <w:r>
-        <w:rPr>
-          <w:rFonts w:ascii="Arial" w:hAnsi="Arial" w:cs="Arial"/>
-          <w:sz w:val="18"/>
-          <w:szCs w:val="18"/>
-        </w:rPr>
-        <w:t xml:space="preserve"> de la función </w:t>
+      <w:r>
+        <w:rPr>
+          <w:rFonts w:ascii="Arial" w:hAnsi="Arial" w:cs="Arial"/>
+          <w:sz w:val="18"/>
+          <w:szCs w:val="18"/>
+        </w:rPr>
+        <w:t xml:space="preserve">fica de la función </w:t>
       </w:r>
       <m:oMath>
         <m:r>
@@ -14410,7 +14318,6 @@
         </w:rPr>
         <w:t xml:space="preserve"> comparada con la gr</w:t>
       </w:r>
-      <w:proofErr w:type="spellStart"/>
       <w:r>
         <w:rPr>
           <w:rFonts w:ascii="Arial" w:hAnsi="Arial" w:cs="Arial"/>
@@ -14425,16 +14332,7 @@
           <w:sz w:val="18"/>
           <w:szCs w:val="18"/>
         </w:rPr>
-        <w:t>ica</w:t>
-      </w:r>
-      <w:proofErr w:type="spellEnd"/>
-      <w:r>
-        <w:rPr>
-          <w:rFonts w:ascii="Arial" w:hAnsi="Arial" w:cs="Arial"/>
-          <w:sz w:val="18"/>
-          <w:szCs w:val="18"/>
-        </w:rPr>
-        <w:t xml:space="preserve"> de </w:t>
+        <w:t xml:space="preserve">ica de </w:t>
       </w:r>
       <m:oMath>
         <m:r>
@@ -15219,23 +15117,13 @@
         </w:rPr>
         <w:t xml:space="preserve"> y la grá</w:t>
       </w:r>
-      <w:proofErr w:type="spellStart"/>
-      <w:r>
-        <w:rPr>
-          <w:rFonts w:ascii="Arial" w:hAnsi="Arial" w:cs="Arial"/>
-          <w:sz w:val="18"/>
-          <w:szCs w:val="18"/>
-        </w:rPr>
-        <w:t>fica</w:t>
-      </w:r>
-      <w:proofErr w:type="spellEnd"/>
-      <w:r>
-        <w:rPr>
-          <w:rFonts w:ascii="Arial" w:hAnsi="Arial" w:cs="Arial"/>
-          <w:sz w:val="18"/>
-          <w:szCs w:val="18"/>
-        </w:rPr>
-        <w:t xml:space="preserve"> de   </w:t>
+      <w:r>
+        <w:rPr>
+          <w:rFonts w:ascii="Arial" w:hAnsi="Arial" w:cs="Arial"/>
+          <w:sz w:val="18"/>
+          <w:szCs w:val="18"/>
+        </w:rPr>
+        <w:t xml:space="preserve">fica de   </w:t>
       </w:r>
       <m:oMath>
         <m:r>
@@ -16609,6 +16497,16 @@
           </wp:inline>
         </w:drawing>
       </w:r>
+      <w:bookmarkStart w:id="0" w:name="_GoBack"/>
+      <w:r>
+        <w:rPr>
+          <w:rFonts w:ascii="Arial" w:hAnsi="Arial" w:cs="Arial"/>
+          <w:sz w:val="18"/>
+          <w:szCs w:val="18"/>
+        </w:rPr>
+        <w:t>198750764</w:t>
+      </w:r>
+      <w:bookmarkEnd w:id="0"/>
     </w:p>
     <w:p>
       <w:pPr>
@@ -18387,23 +18285,13 @@
         </w:rPr>
         <w:t xml:space="preserve"> veces la grá</w:t>
       </w:r>
-      <w:proofErr w:type="spellStart"/>
-      <w:r>
-        <w:rPr>
-          <w:rFonts w:ascii="Arial" w:hAnsi="Arial" w:cs="Arial"/>
-          <w:sz w:val="18"/>
-          <w:szCs w:val="18"/>
-        </w:rPr>
-        <w:t>fica</w:t>
-      </w:r>
-      <w:proofErr w:type="spellEnd"/>
-      <w:r>
-        <w:rPr>
-          <w:rFonts w:ascii="Arial" w:hAnsi="Arial" w:cs="Arial"/>
-          <w:sz w:val="18"/>
-          <w:szCs w:val="18"/>
-        </w:rPr>
-        <w:t xml:space="preserve"> de la función </w:t>
+      <w:r>
+        <w:rPr>
+          <w:rFonts w:ascii="Arial" w:hAnsi="Arial" w:cs="Arial"/>
+          <w:sz w:val="18"/>
+          <w:szCs w:val="18"/>
+        </w:rPr>
+        <w:t xml:space="preserve">fica de la función </w:t>
       </w:r>
       <m:oMath>
         <m:r>
@@ -22056,7 +21944,7 @@
 </file>
 
 <file path=customXml/itemProps1.xml><?xml version="1.0" encoding="utf-8"?>
-<ds:datastoreItem xmlns:ds="http://schemas.openxmlformats.org/officeDocument/2006/customXml" ds:itemID="{B3F7D01C-C03C-4CD6-92DE-B2C9E6C18994}">
+<ds:datastoreItem xmlns:ds="http://schemas.openxmlformats.org/officeDocument/2006/customXml" ds:itemID="{A37662B6-A008-4138-875D-18419E3CD6F5}">
   <ds:schemaRefs>
     <ds:schemaRef ds:uri="http://schemas.openxmlformats.org/officeDocument/2006/bibliography"/>
   </ds:schemaRefs>

</xml_diff>